<commit_message>
feat: update doc and slide
</commit_message>
<xml_diff>
--- a/Provider_Report.docx
+++ b/Provider_Report.docx
@@ -1226,8 +1226,15 @@
           </w:tcPr>
           <w:p>
             <w:pPr>
-              <w:jc w:val="center"/>
               <w:textAlignment w:val="baseline"/>
+              <w:rPr>
+                <w:rFonts w:eastAsia="Times New Roman" w:cs="Times New Roman"/>
+                <w:color w:val="000000" w:themeColor="text1"/>
+                <w:sz w:val="26"/>
+                <w:szCs w:val="26"/>
+              </w:rPr>
+            </w:pPr>
+            <w:r>
               <w:rPr>
                 <w:rFonts w:eastAsia="Times New Roman" w:cs="Times New Roman"/>
                 <w:color w:val="000000" w:themeColor="text1"/>
@@ -1235,7 +1242,48 @@
                 <w:szCs w:val="26"/>
                 <w:lang w:val="vi-VN"/>
               </w:rPr>
-            </w:pPr>
+              <w:t>Tìm hiểu về Provider Pattern,</w:t>
+            </w:r>
+            <w:r>
+              <w:rPr>
+                <w:rFonts w:eastAsia="Times New Roman" w:cs="Times New Roman"/>
+                <w:color w:val="000000" w:themeColor="text1"/>
+                <w:sz w:val="26"/>
+                <w:szCs w:val="26"/>
+                <w:lang w:val="en-ID"/>
+              </w:rPr>
+              <w:t>ChangeNotifier và notifyListeners()</w:t>
+            </w:r>
+            <w:r>
+              <w:rPr>
+                <w:rFonts w:eastAsia="Times New Roman" w:cs="Times New Roman"/>
+                <w:color w:val="000000" w:themeColor="text1"/>
+                <w:sz w:val="26"/>
+                <w:szCs w:val="26"/>
+                <w:lang w:val="vi-VN"/>
+              </w:rPr>
+              <w:t xml:space="preserve">, </w:t>
+            </w:r>
+            <w:r>
+              <w:rPr>
+                <w:rFonts w:eastAsia="Times New Roman" w:cs="Times New Roman"/>
+                <w:color w:val="000000" w:themeColor="text1"/>
+                <w:sz w:val="26"/>
+                <w:szCs w:val="26"/>
+                <w:lang w:val="en-ID"/>
+              </w:rPr>
+              <w:t xml:space="preserve">Multiple </w:t>
+            </w:r>
+            <w:r>
+              <w:rPr>
+                <w:rFonts w:eastAsia="Times New Roman" w:cs="Times New Roman"/>
+                <w:color w:val="000000" w:themeColor="text1"/>
+                <w:sz w:val="26"/>
+                <w:szCs w:val="26"/>
+                <w:lang w:val="vi-VN"/>
+              </w:rPr>
+              <w:t>providers.</w:t>
+            </w:r>
           </w:p>
         </w:tc>
         <w:tc>
@@ -1370,8 +1418,15 @@
           </w:tcPr>
           <w:p>
             <w:pPr>
-              <w:jc w:val="center"/>
               <w:textAlignment w:val="baseline"/>
+              <w:rPr>
+                <w:rFonts w:eastAsia="Times New Roman" w:cs="Times New Roman"/>
+                <w:color w:val="000000" w:themeColor="text1"/>
+                <w:sz w:val="26"/>
+                <w:szCs w:val="26"/>
+              </w:rPr>
+            </w:pPr>
+            <w:r>
               <w:rPr>
                 <w:rFonts w:eastAsia="Times New Roman" w:cs="Times New Roman"/>
                 <w:color w:val="000000" w:themeColor="text1"/>
@@ -1379,7 +1434,38 @@
                 <w:szCs w:val="26"/>
                 <w:lang w:val="vi-VN"/>
               </w:rPr>
-            </w:pPr>
+              <w:t>Tìm hiểu về Provider Pattern, C</w:t>
+            </w:r>
+            <w:r>
+              <w:rPr>
+                <w:rFonts w:eastAsia="Times New Roman" w:cs="Times New Roman"/>
+                <w:color w:val="000000" w:themeColor="text1"/>
+                <w:sz w:val="26"/>
+                <w:szCs w:val="26"/>
+                <w:lang w:val="en-ID"/>
+              </w:rPr>
+              <w:t>onsumer và Provider.of()</w:t>
+            </w:r>
+            <w:r>
+              <w:rPr>
+                <w:rFonts w:eastAsia="Times New Roman" w:cs="Times New Roman"/>
+                <w:color w:val="000000" w:themeColor="text1"/>
+                <w:sz w:val="26"/>
+                <w:szCs w:val="26"/>
+                <w:lang w:val="vi-VN"/>
+              </w:rPr>
+              <w:t>, P</w:t>
+            </w:r>
+            <w:r>
+              <w:rPr>
+                <w:rFonts w:eastAsia="Times New Roman" w:cs="Times New Roman"/>
+                <w:color w:val="000000" w:themeColor="text1"/>
+                <w:sz w:val="26"/>
+                <w:szCs w:val="26"/>
+                <w:lang w:val="en-ID"/>
+              </w:rPr>
+              <w:t>rovider composition</w:t>
+            </w:r>
           </w:p>
         </w:tc>
         <w:tc>
@@ -1480,27 +1566,7 @@
             <w:szCs w:val="26"/>
             <w:lang w:val="vi-VN"/>
           </w:rPr>
-          <w:t>https://github.com/thevien257/Provider-</w:t>
-        </w:r>
-        <w:r>
-          <w:rPr>
-            <w:rStyle w:val="Hyperlink"/>
-            <w:rFonts w:eastAsia="Times New Roman" w:cs="Times New Roman"/>
-            <w:sz w:val="26"/>
-            <w:szCs w:val="26"/>
-            <w:lang w:val="vi-VN"/>
-          </w:rPr>
-          <w:t>F</w:t>
-        </w:r>
-        <w:r>
-          <w:rPr>
-            <w:rStyle w:val="Hyperlink"/>
-            <w:rFonts w:eastAsia="Times New Roman" w:cs="Times New Roman"/>
-            <w:sz w:val="26"/>
-            <w:szCs w:val="26"/>
-            <w:lang w:val="vi-VN"/>
-          </w:rPr>
-          <w:t>lutter</w:t>
+          <w:t>https://github.com/thevien257/Provider-Flutter</w:t>
         </w:r>
       </w:hyperlink>
     </w:p>
@@ -1655,7 +1721,6 @@
           <w:docPartUnique/>
         </w:docPartObj>
       </w:sdtPr>
-      <w:sdtEndPr/>
       <w:sdtContent>
         <w:p>
           <w:pPr>
@@ -3054,6 +3119,8 @@
         <w:jc w:val="both"/>
         <w:rPr>
           <w:rFonts w:ascii="Times New Roman" w:hAnsi="Times New Roman" w:cs="Times New Roman"/>
+          <w:b/>
+          <w:bCs/>
           <w:color w:val="000000" w:themeColor="text1"/>
         </w:rPr>
       </w:pPr>
@@ -3061,6 +3128,8 @@
       <w:r>
         <w:rPr>
           <w:rFonts w:ascii="Times New Roman" w:hAnsi="Times New Roman" w:cs="Times New Roman"/>
+          <w:b/>
+          <w:bCs/>
           <w:color w:val="000000" w:themeColor="text1"/>
         </w:rPr>
         <w:lastRenderedPageBreak/>
@@ -3069,6 +3138,8 @@
       <w:r>
         <w:rPr>
           <w:rFonts w:ascii="Times New Roman" w:hAnsi="Times New Roman" w:cs="Times New Roman"/>
+          <w:b/>
+          <w:bCs/>
           <w:color w:val="000000" w:themeColor="text1"/>
         </w:rPr>
         <w:t xml:space="preserve">Giới </w:t>
@@ -3076,6 +3147,8 @@
       <w:r>
         <w:rPr>
           <w:rFonts w:ascii="Times New Roman" w:hAnsi="Times New Roman" w:cs="Times New Roman"/>
+          <w:b/>
+          <w:bCs/>
           <w:color w:val="000000" w:themeColor="text1"/>
         </w:rPr>
         <w:t>thiệu</w:t>
@@ -3630,8 +3703,16 @@
           <w:ilvl w:val="0"/>
           <w:numId w:val="38"/>
         </w:numPr>
-      </w:pPr>
-      <w:r>
+        <w:rPr>
+          <w:sz w:val="26"/>
+          <w:szCs w:val="26"/>
+        </w:rPr>
+      </w:pPr>
+      <w:r>
+        <w:rPr>
+          <w:sz w:val="26"/>
+          <w:szCs w:val="26"/>
+        </w:rPr>
         <w:t>Nghiên cứu lý thuyết: Tìm hiểu cơ chế Provider, ChangeNotifier, cách hoạt động của notifyListeners() qua tài liệu chính thức Flutter, pub.dev và Flutter Docs.</w:t>
       </w:r>
     </w:p>
@@ -3642,8 +3723,16 @@
           <w:ilvl w:val="0"/>
           <w:numId w:val="38"/>
         </w:numPr>
-      </w:pPr>
-      <w:r>
+        <w:rPr>
+          <w:sz w:val="26"/>
+          <w:szCs w:val="26"/>
+        </w:rPr>
+      </w:pPr>
+      <w:r>
+        <w:rPr>
+          <w:sz w:val="26"/>
+          <w:szCs w:val="26"/>
+        </w:rPr>
         <w:t>Thực nghiệm:</w:t>
       </w:r>
     </w:p>
@@ -3654,8 +3743,16 @@
           <w:ilvl w:val="1"/>
           <w:numId w:val="38"/>
         </w:numPr>
-      </w:pPr>
-      <w:r>
+        <w:rPr>
+          <w:sz w:val="26"/>
+          <w:szCs w:val="26"/>
+        </w:rPr>
+      </w:pPr>
+      <w:r>
+        <w:rPr>
+          <w:sz w:val="26"/>
+          <w:szCs w:val="26"/>
+        </w:rPr>
         <w:t>Xây dựng ứng dụng Flutter mẫu với các providers như ThemeProvider, CartProvider, ProductProvider.</w:t>
       </w:r>
     </w:p>
@@ -3666,8 +3763,16 @@
           <w:ilvl w:val="1"/>
           <w:numId w:val="38"/>
         </w:numPr>
-      </w:pPr>
-      <w:r>
+        <w:rPr>
+          <w:sz w:val="26"/>
+          <w:szCs w:val="26"/>
+        </w:rPr>
+      </w:pPr>
+      <w:r>
+        <w:rPr>
+          <w:sz w:val="26"/>
+          <w:szCs w:val="26"/>
+        </w:rPr>
         <w:t>Cấu hình MultiProvider và triển khai Consumer/Provider.of trong UI.</w:t>
       </w:r>
     </w:p>
@@ -3678,8 +3783,16 @@
           <w:ilvl w:val="0"/>
           <w:numId w:val="38"/>
         </w:numPr>
-      </w:pPr>
-      <w:r>
+        <w:rPr>
+          <w:sz w:val="26"/>
+          <w:szCs w:val="26"/>
+        </w:rPr>
+      </w:pPr>
+      <w:r>
+        <w:rPr>
+          <w:sz w:val="26"/>
+          <w:szCs w:val="26"/>
+        </w:rPr>
         <w:t>Phân tích:</w:t>
       </w:r>
     </w:p>
@@ -3690,8 +3803,16 @@
           <w:ilvl w:val="1"/>
           <w:numId w:val="38"/>
         </w:numPr>
-      </w:pPr>
-      <w:r>
+        <w:rPr>
+          <w:sz w:val="26"/>
+          <w:szCs w:val="26"/>
+        </w:rPr>
+      </w:pPr>
+      <w:r>
+        <w:rPr>
+          <w:sz w:val="26"/>
+          <w:szCs w:val="26"/>
+        </w:rPr>
         <w:t>Đánh giá khả năng mở rộng, độ gọn của code và mức độ dễ dàng bảo trì khi dùng nhiều providers.</w:t>
       </w:r>
     </w:p>
@@ -3702,8 +3823,16 @@
           <w:ilvl w:val="1"/>
           <w:numId w:val="38"/>
         </w:numPr>
-      </w:pPr>
-      <w:r>
+        <w:rPr>
+          <w:sz w:val="26"/>
+          <w:szCs w:val="26"/>
+        </w:rPr>
+      </w:pPr>
+      <w:r>
+        <w:rPr>
+          <w:sz w:val="26"/>
+          <w:szCs w:val="26"/>
+        </w:rPr>
         <w:t>So sánh ưu/nhược điểm khi dùng Provider Pattern cho state toàn cục.</w:t>
       </w:r>
     </w:p>
@@ -3714,8 +3843,16 @@
           <w:ilvl w:val="0"/>
           <w:numId w:val="38"/>
         </w:numPr>
-      </w:pPr>
-      <w:r>
+        <w:rPr>
+          <w:sz w:val="26"/>
+          <w:szCs w:val="26"/>
+        </w:rPr>
+      </w:pPr>
+      <w:r>
+        <w:rPr>
+          <w:sz w:val="26"/>
+          <w:szCs w:val="26"/>
+        </w:rPr>
         <w:t>Kết luận – đề xuất:</w:t>
       </w:r>
     </w:p>
@@ -3726,8 +3863,16 @@
           <w:ilvl w:val="1"/>
           <w:numId w:val="38"/>
         </w:numPr>
-      </w:pPr>
-      <w:r>
+        <w:rPr>
+          <w:sz w:val="26"/>
+          <w:szCs w:val="26"/>
+        </w:rPr>
+      </w:pPr>
+      <w:r>
+        <w:rPr>
+          <w:sz w:val="26"/>
+          <w:szCs w:val="26"/>
+        </w:rPr>
         <w:t>Tổng hợp kết quả, rút ra bài học và đề xuất cách dùng Provider hợp lý trong các ứng dụng Flutter thực tế.</w:t>
       </w:r>
     </w:p>
@@ -4030,9 +4175,9 @@
         <w:tblLook w:val="04A0" w:firstRow="1" w:lastRow="0" w:firstColumn="1" w:lastColumn="0" w:noHBand="0" w:noVBand="1"/>
       </w:tblPr>
       <w:tblGrid>
-        <w:gridCol w:w="2922"/>
-        <w:gridCol w:w="2619"/>
-        <w:gridCol w:w="3804"/>
+        <w:gridCol w:w="2729"/>
+        <w:gridCol w:w="2805"/>
+        <w:gridCol w:w="3811"/>
       </w:tblGrid>
       <w:tr>
         <w:trPr>
@@ -4048,12 +4193,18 @@
             <w:pPr>
               <w:spacing w:after="160" w:line="259" w:lineRule="auto"/>
               <w:rPr>
+                <w:rFonts w:cs="Times New Roman"/>
                 <w:color w:val="000000" w:themeColor="text1"/>
                 <w:sz w:val="26"/>
                 <w:szCs w:val="26"/>
               </w:rPr>
             </w:pPr>
             <w:r>
+              <w:rPr>
+                <w:rFonts w:cs="Times New Roman"/>
+                <w:sz w:val="26"/>
+                <w:szCs w:val="26"/>
+              </w:rPr>
               <w:t>Thành phần</w:t>
             </w:r>
           </w:p>
@@ -4068,12 +4219,18 @@
             <w:pPr>
               <w:spacing w:after="160" w:line="259" w:lineRule="auto"/>
               <w:rPr>
+                <w:rFonts w:cs="Times New Roman"/>
                 <w:color w:val="000000" w:themeColor="text1"/>
                 <w:sz w:val="26"/>
                 <w:szCs w:val="26"/>
               </w:rPr>
             </w:pPr>
             <w:r>
+              <w:rPr>
+                <w:rFonts w:cs="Times New Roman"/>
+                <w:sz w:val="26"/>
+                <w:szCs w:val="26"/>
+              </w:rPr>
               <w:t>Mục đích</w:t>
             </w:r>
           </w:p>
@@ -4088,12 +4245,18 @@
             <w:pPr>
               <w:spacing w:after="160" w:line="259" w:lineRule="auto"/>
               <w:rPr>
+                <w:rFonts w:cs="Times New Roman"/>
                 <w:color w:val="000000" w:themeColor="text1"/>
                 <w:sz w:val="26"/>
                 <w:szCs w:val="26"/>
               </w:rPr>
             </w:pPr>
             <w:r>
+              <w:rPr>
+                <w:rFonts w:cs="Times New Roman"/>
+                <w:sz w:val="26"/>
+                <w:szCs w:val="26"/>
+              </w:rPr>
               <w:t>Mô tả</w:t>
             </w:r>
           </w:p>
@@ -4113,6 +4276,7 @@
             <w:pPr>
               <w:spacing w:after="160" w:line="259" w:lineRule="auto"/>
               <w:rPr>
+                <w:rFonts w:cs="Times New Roman"/>
                 <w:color w:val="000000" w:themeColor="text1"/>
                 <w:sz w:val="26"/>
                 <w:szCs w:val="26"/>
@@ -4121,8 +4285,11 @@
             <w:r>
               <w:rPr>
                 <w:rStyle w:val="Strong"/>
+                <w:rFonts w:cs="Times New Roman"/>
                 <w:b w:val="0"/>
                 <w:bCs w:val="0"/>
+                <w:sz w:val="26"/>
+                <w:szCs w:val="26"/>
               </w:rPr>
               <w:t>ChangeNotifier</w:t>
             </w:r>
@@ -4138,12 +4305,18 @@
             <w:pPr>
               <w:spacing w:after="160" w:line="259" w:lineRule="auto"/>
               <w:rPr>
+                <w:rFonts w:cs="Times New Roman"/>
                 <w:color w:val="000000" w:themeColor="text1"/>
                 <w:sz w:val="26"/>
                 <w:szCs w:val="26"/>
               </w:rPr>
             </w:pPr>
             <w:r>
+              <w:rPr>
+                <w:rFonts w:cs="Times New Roman"/>
+                <w:sz w:val="26"/>
+                <w:szCs w:val="26"/>
+              </w:rPr>
               <w:t>Lưu trữ và thay đổi state</w:t>
             </w:r>
           </w:p>
@@ -4158,22 +4331,35 @@
             <w:pPr>
               <w:spacing w:after="160" w:line="259" w:lineRule="auto"/>
               <w:rPr>
+                <w:rFonts w:cs="Times New Roman"/>
                 <w:color w:val="000000" w:themeColor="text1"/>
                 <w:sz w:val="26"/>
                 <w:szCs w:val="26"/>
               </w:rPr>
             </w:pPr>
             <w:r>
+              <w:rPr>
+                <w:rFonts w:cs="Times New Roman"/>
+                <w:sz w:val="26"/>
+                <w:szCs w:val="26"/>
+              </w:rPr>
               <w:t xml:space="preserve">Gọi </w:t>
             </w:r>
             <w:r>
               <w:rPr>
                 <w:rStyle w:val="HTMLCode"/>
-                <w:rFonts w:eastAsiaTheme="majorEastAsia"/>
+                <w:rFonts w:ascii="Times New Roman" w:eastAsiaTheme="majorEastAsia" w:hAnsi="Times New Roman" w:cs="Times New Roman"/>
+                <w:sz w:val="26"/>
+                <w:szCs w:val="26"/>
               </w:rPr>
               <w:t>notifyListeners()</w:t>
             </w:r>
             <w:r>
+              <w:rPr>
+                <w:rFonts w:cs="Times New Roman"/>
+                <w:sz w:val="26"/>
+                <w:szCs w:val="26"/>
+              </w:rPr>
               <w:t xml:space="preserve"> để báo UI cập nhật.</w:t>
             </w:r>
           </w:p>
@@ -4193,6 +4379,7 @@
             <w:pPr>
               <w:spacing w:after="160" w:line="259" w:lineRule="auto"/>
               <w:rPr>
+                <w:rFonts w:cs="Times New Roman"/>
                 <w:color w:val="000000" w:themeColor="text1"/>
                 <w:sz w:val="26"/>
                 <w:szCs w:val="26"/>
@@ -4201,8 +4388,11 @@
             <w:r>
               <w:rPr>
                 <w:rStyle w:val="Strong"/>
+                <w:rFonts w:cs="Times New Roman"/>
                 <w:b w:val="0"/>
                 <w:bCs w:val="0"/>
+                <w:sz w:val="26"/>
+                <w:szCs w:val="26"/>
               </w:rPr>
               <w:t>ChangeNotifierProvider</w:t>
             </w:r>
@@ -4218,12 +4408,18 @@
             <w:pPr>
               <w:spacing w:after="160" w:line="259" w:lineRule="auto"/>
               <w:rPr>
+                <w:rFonts w:cs="Times New Roman"/>
                 <w:color w:val="000000" w:themeColor="text1"/>
                 <w:sz w:val="26"/>
                 <w:szCs w:val="26"/>
               </w:rPr>
             </w:pPr>
             <w:r>
+              <w:rPr>
+                <w:rFonts w:cs="Times New Roman"/>
+                <w:sz w:val="26"/>
+                <w:szCs w:val="26"/>
+              </w:rPr>
               <w:t>Cung cấp state cho widget tree</w:t>
             </w:r>
           </w:p>
@@ -4238,12 +4434,18 @@
             <w:pPr>
               <w:spacing w:after="160" w:line="259" w:lineRule="auto"/>
               <w:rPr>
+                <w:rFonts w:cs="Times New Roman"/>
                 <w:color w:val="000000" w:themeColor="text1"/>
                 <w:sz w:val="26"/>
                 <w:szCs w:val="26"/>
               </w:rPr>
             </w:pPr>
             <w:r>
+              <w:rPr>
+                <w:rFonts w:cs="Times New Roman"/>
+                <w:sz w:val="26"/>
+                <w:szCs w:val="26"/>
+              </w:rPr>
               <w:t>Tạo và cung cấp ChangeNotifier.</w:t>
             </w:r>
           </w:p>
@@ -4263,6 +4465,7 @@
             <w:pPr>
               <w:spacing w:after="160" w:line="259" w:lineRule="auto"/>
               <w:rPr>
+                <w:rFonts w:cs="Times New Roman"/>
                 <w:color w:val="000000" w:themeColor="text1"/>
                 <w:sz w:val="26"/>
                 <w:szCs w:val="26"/>
@@ -4271,8 +4474,11 @@
             <w:r>
               <w:rPr>
                 <w:rStyle w:val="Strong"/>
+                <w:rFonts w:cs="Times New Roman"/>
                 <w:b w:val="0"/>
                 <w:bCs w:val="0"/>
+                <w:sz w:val="26"/>
+                <w:szCs w:val="26"/>
               </w:rPr>
               <w:t>Consumer</w:t>
             </w:r>
@@ -4288,12 +4494,18 @@
             <w:pPr>
               <w:spacing w:after="160" w:line="259" w:lineRule="auto"/>
               <w:rPr>
+                <w:rFonts w:cs="Times New Roman"/>
                 <w:color w:val="000000" w:themeColor="text1"/>
                 <w:sz w:val="26"/>
                 <w:szCs w:val="26"/>
               </w:rPr>
             </w:pPr>
             <w:r>
+              <w:rPr>
+                <w:rFonts w:cs="Times New Roman"/>
+                <w:sz w:val="26"/>
+                <w:szCs w:val="26"/>
+              </w:rPr>
               <w:t>Lắng nghe thay đổi state</w:t>
             </w:r>
           </w:p>
@@ -4308,12 +4520,18 @@
             <w:pPr>
               <w:spacing w:after="160" w:line="259" w:lineRule="auto"/>
               <w:rPr>
+                <w:rFonts w:cs="Times New Roman"/>
                 <w:color w:val="000000" w:themeColor="text1"/>
                 <w:sz w:val="26"/>
                 <w:szCs w:val="26"/>
               </w:rPr>
             </w:pPr>
             <w:r>
+              <w:rPr>
+                <w:rFonts w:cs="Times New Roman"/>
+                <w:sz w:val="26"/>
+                <w:szCs w:val="26"/>
+              </w:rPr>
               <w:t>Chỉ rebuild phần UI cần thiết.</w:t>
             </w:r>
           </w:p>
@@ -4333,6 +4551,7 @@
             <w:pPr>
               <w:spacing w:after="160" w:line="259" w:lineRule="auto"/>
               <w:rPr>
+                <w:rFonts w:cs="Times New Roman"/>
                 <w:color w:val="000000" w:themeColor="text1"/>
                 <w:sz w:val="26"/>
                 <w:szCs w:val="26"/>
@@ -4341,8 +4560,11 @@
             <w:r>
               <w:rPr>
                 <w:rStyle w:val="Strong"/>
+                <w:rFonts w:cs="Times New Roman"/>
                 <w:b w:val="0"/>
                 <w:bCs w:val="0"/>
+                <w:sz w:val="26"/>
+                <w:szCs w:val="26"/>
               </w:rPr>
               <w:t>Provider.of()</w:t>
             </w:r>
@@ -4358,12 +4580,18 @@
             <w:pPr>
               <w:spacing w:after="160" w:line="259" w:lineRule="auto"/>
               <w:rPr>
+                <w:rFonts w:cs="Times New Roman"/>
                 <w:color w:val="000000" w:themeColor="text1"/>
                 <w:sz w:val="26"/>
                 <w:szCs w:val="26"/>
               </w:rPr>
             </w:pPr>
             <w:r>
+              <w:rPr>
+                <w:rFonts w:cs="Times New Roman"/>
+                <w:sz w:val="26"/>
+                <w:szCs w:val="26"/>
+              </w:rPr>
               <w:t>Lấy dữ liệu từ Provider</w:t>
             </w:r>
           </w:p>
@@ -4378,12 +4606,18 @@
             <w:pPr>
               <w:spacing w:after="160" w:line="259" w:lineRule="auto"/>
               <w:rPr>
+                <w:rFonts w:cs="Times New Roman"/>
                 <w:color w:val="000000" w:themeColor="text1"/>
                 <w:sz w:val="26"/>
                 <w:szCs w:val="26"/>
               </w:rPr>
             </w:pPr>
             <w:r>
+              <w:rPr>
+                <w:rFonts w:cs="Times New Roman"/>
+                <w:sz w:val="26"/>
+                <w:szCs w:val="26"/>
+              </w:rPr>
               <w:t>Truy cập state từ bất kỳ widget nào.</w:t>
             </w:r>
           </w:p>
@@ -4403,6 +4637,7 @@
             <w:pPr>
               <w:spacing w:after="160" w:line="259" w:lineRule="auto"/>
               <w:rPr>
+                <w:rFonts w:cs="Times New Roman"/>
                 <w:color w:val="000000" w:themeColor="text1"/>
                 <w:sz w:val="26"/>
                 <w:szCs w:val="26"/>
@@ -4411,8 +4646,11 @@
             <w:r>
               <w:rPr>
                 <w:rStyle w:val="Strong"/>
+                <w:rFonts w:cs="Times New Roman"/>
                 <w:b w:val="0"/>
                 <w:bCs w:val="0"/>
+                <w:sz w:val="26"/>
+                <w:szCs w:val="26"/>
               </w:rPr>
               <w:t>MultiProvider</w:t>
             </w:r>
@@ -4428,12 +4666,18 @@
             <w:pPr>
               <w:spacing w:after="160" w:line="259" w:lineRule="auto"/>
               <w:rPr>
+                <w:rFonts w:cs="Times New Roman"/>
                 <w:color w:val="000000" w:themeColor="text1"/>
                 <w:sz w:val="26"/>
                 <w:szCs w:val="26"/>
               </w:rPr>
             </w:pPr>
             <w:r>
+              <w:rPr>
+                <w:rFonts w:cs="Times New Roman"/>
+                <w:sz w:val="26"/>
+                <w:szCs w:val="26"/>
+              </w:rPr>
               <w:t>Gộp nhiều providers</w:t>
             </w:r>
           </w:p>
@@ -4448,12 +4692,18 @@
             <w:pPr>
               <w:spacing w:after="160" w:line="259" w:lineRule="auto"/>
               <w:rPr>
+                <w:rFonts w:cs="Times New Roman"/>
                 <w:color w:val="000000" w:themeColor="text1"/>
                 <w:sz w:val="26"/>
                 <w:szCs w:val="26"/>
               </w:rPr>
             </w:pPr>
             <w:r>
+              <w:rPr>
+                <w:rFonts w:cs="Times New Roman"/>
+                <w:sz w:val="26"/>
+                <w:szCs w:val="26"/>
+              </w:rPr>
               <w:t>Giúp code gọn, dễ maintain.</w:t>
             </w:r>
           </w:p>
@@ -4462,35 +4712,6 @@
     </w:tbl>
     <w:p>
       <w:pPr>
-        <w:rPr>
-          <w:rFonts w:cs="Times New Roman"/>
-          <w:color w:val="000000" w:themeColor="text1"/>
-          <w:sz w:val="26"/>
-          <w:szCs w:val="26"/>
-        </w:rPr>
-      </w:pPr>
-      <w:r>
-        <w:rPr>
-          <w:rFonts w:cs="Times New Roman"/>
-          <w:color w:val="000000" w:themeColor="text1"/>
-          <w:sz w:val="26"/>
-          <w:szCs w:val="26"/>
-          <w:lang w:val="vi-VN"/>
-        </w:rPr>
-        <w:t xml:space="preserve">=&gt; </w:t>
-      </w:r>
-      <w:r>
-        <w:rPr>
-          <w:rFonts w:cs="Times New Roman"/>
-          <w:color w:val="000000" w:themeColor="text1"/>
-          <w:sz w:val="26"/>
-          <w:szCs w:val="26"/>
-        </w:rPr>
-        <w:t>SQLite cung cấp độ linh hoạt cao trong viết truy vấn SQL thủ công, tuy nhiên khó bảo trì khi ứng dụng mở rộng.</w:t>
-      </w:r>
-    </w:p>
-    <w:p>
-      <w:pPr>
         <w:pStyle w:val="Heading2"/>
         <w:rPr>
           <w:b/>
@@ -4515,25 +4736,7 @@
           <w:bCs/>
           <w:color w:val="000000" w:themeColor="text1"/>
         </w:rPr>
-        <w:t>ChangeNotifier</w:t>
-      </w:r>
-      <w:r>
-        <w:rPr>
-          <w:rFonts w:ascii="Times New Roman" w:hAnsi="Times New Roman" w:cs="Times New Roman"/>
-          <w:b/>
-          <w:bCs/>
-          <w:color w:val="000000" w:themeColor="text1"/>
-        </w:rPr>
-        <w:t xml:space="preserve">, </w:t>
-      </w:r>
-      <w:r>
-        <w:rPr>
-          <w:rFonts w:ascii="Times New Roman" w:hAnsi="Times New Roman" w:cs="Times New Roman"/>
-          <w:b/>
-          <w:bCs/>
-          <w:color w:val="000000" w:themeColor="text1"/>
-        </w:rPr>
-        <w:t>Consumer và Provider.of()</w:t>
+        <w:t>ChangeNotifier, Consumer và Provider.of()</w:t>
       </w:r>
       <w:bookmarkEnd w:id="9"/>
     </w:p>
@@ -4719,17 +4922,17 @@
     <w:p>
       <w:pPr>
         <w:pStyle w:val="NormalWeb"/>
-      </w:pPr>
-      <w:r>
-        <w:rPr>
-          <w:sz w:val="26"/>
-          <w:szCs w:val="26"/>
-        </w:rPr>
-        <w:lastRenderedPageBreak/>
-        <w:t>Đây là cơ chế reactive native</w:t>
-      </w:r>
-      <w:r>
-        <w:t xml:space="preserve"> của Flutter, giúp UI </w:t>
+        <w:rPr>
+          <w:sz w:val="26"/>
+          <w:szCs w:val="26"/>
+        </w:rPr>
+      </w:pPr>
+      <w:r>
+        <w:rPr>
+          <w:sz w:val="26"/>
+          <w:szCs w:val="26"/>
+        </w:rPr>
+        <w:t xml:space="preserve">Đây là cơ chế reactive native của Flutter, giúp UI </w:t>
       </w:r>
       <w:r>
         <w:rPr>
@@ -4737,6 +4940,8 @@
           <w:rFonts w:eastAsiaTheme="majorEastAsia"/>
           <w:b w:val="0"/>
           <w:bCs w:val="0"/>
+          <w:sz w:val="26"/>
+          <w:szCs w:val="26"/>
         </w:rPr>
         <w:t>tự</w:t>
       </w:r>
@@ -4744,6 +4949,8 @@
         <w:rPr>
           <w:rStyle w:val="Strong"/>
           <w:rFonts w:eastAsiaTheme="majorEastAsia"/>
+          <w:sz w:val="26"/>
+          <w:szCs w:val="26"/>
         </w:rPr>
         <w:t xml:space="preserve"> </w:t>
       </w:r>
@@ -4753,6 +4960,8 @@
           <w:rFonts w:eastAsiaTheme="majorEastAsia"/>
           <w:b w:val="0"/>
           <w:bCs w:val="0"/>
+          <w:sz w:val="26"/>
+          <w:szCs w:val="26"/>
         </w:rPr>
         <w:t>động</w:t>
       </w:r>
@@ -4760,6 +4969,8 @@
         <w:rPr>
           <w:rStyle w:val="Strong"/>
           <w:rFonts w:eastAsiaTheme="majorEastAsia"/>
+          <w:sz w:val="26"/>
+          <w:szCs w:val="26"/>
         </w:rPr>
         <w:t xml:space="preserve"> </w:t>
       </w:r>
@@ -4769,10 +4980,16 @@
           <w:rFonts w:eastAsiaTheme="majorEastAsia"/>
           <w:b w:val="0"/>
           <w:bCs w:val="0"/>
+          <w:sz w:val="26"/>
+          <w:szCs w:val="26"/>
         </w:rPr>
         <w:t>rebuild</w:t>
       </w:r>
       <w:r>
+        <w:rPr>
+          <w:sz w:val="26"/>
+          <w:szCs w:val="26"/>
+        </w:rPr>
         <w:t xml:space="preserve"> khi dữ liệu thay đổi.</w:t>
       </w:r>
     </w:p>
@@ -4793,6 +5010,7 @@
           <w:b/>
           <w:color w:val="000000" w:themeColor="text1"/>
         </w:rPr>
+        <w:lastRenderedPageBreak/>
         <w:t xml:space="preserve">2.2.2. </w:t>
       </w:r>
       <w:r>
@@ -4814,7 +5032,7 @@
       </w:tblPr>
       <w:tblGrid>
         <w:gridCol w:w="4045"/>
-        <w:gridCol w:w="4699"/>
+        <w:gridCol w:w="4379"/>
       </w:tblGrid>
       <w:tr>
         <w:trPr>
@@ -4837,6 +5055,10 @@
               </w:rPr>
             </w:pPr>
             <w:r>
+              <w:rPr>
+                <w:sz w:val="26"/>
+                <w:szCs w:val="26"/>
+              </w:rPr>
               <w:t>Thành phần</w:t>
             </w:r>
           </w:p>
@@ -4858,6 +5080,10 @@
               </w:rPr>
             </w:pPr>
             <w:r>
+              <w:rPr>
+                <w:sz w:val="26"/>
+                <w:szCs w:val="26"/>
+              </w:rPr>
               <w:t>Vai trò</w:t>
             </w:r>
           </w:p>
@@ -4888,6 +5114,8 @@
                 <w:rStyle w:val="Strong"/>
                 <w:b w:val="0"/>
                 <w:bCs w:val="0"/>
+                <w:sz w:val="26"/>
+                <w:szCs w:val="26"/>
               </w:rPr>
               <w:t>Private state</w:t>
             </w:r>
@@ -4910,6 +5138,10 @@
               </w:rPr>
             </w:pPr>
             <w:r>
+              <w:rPr>
+                <w:sz w:val="26"/>
+                <w:szCs w:val="26"/>
+              </w:rPr>
               <w:t>Dữ liệu nội bộ (_counter, _items, …)</w:t>
             </w:r>
           </w:p>
@@ -4940,6 +5172,8 @@
                 <w:rStyle w:val="Strong"/>
                 <w:b w:val="0"/>
                 <w:bCs w:val="0"/>
+                <w:sz w:val="26"/>
+                <w:szCs w:val="26"/>
               </w:rPr>
               <w:t>Getters</w:t>
             </w:r>
@@ -4962,6 +5196,10 @@
               </w:rPr>
             </w:pPr>
             <w:r>
+              <w:rPr>
+                <w:sz w:val="26"/>
+                <w:szCs w:val="26"/>
+              </w:rPr>
               <w:t>Expose state ra ngoài</w:t>
             </w:r>
           </w:p>
@@ -4992,6 +5230,8 @@
                 <w:rStyle w:val="Strong"/>
                 <w:b w:val="0"/>
                 <w:bCs w:val="0"/>
+                <w:sz w:val="26"/>
+                <w:szCs w:val="26"/>
               </w:rPr>
               <w:t>Methods thay đổi state</w:t>
             </w:r>
@@ -5014,6 +5254,10 @@
               </w:rPr>
             </w:pPr>
             <w:r>
+              <w:rPr>
+                <w:sz w:val="26"/>
+                <w:szCs w:val="26"/>
+              </w:rPr>
               <w:t>Thực hiện logic và gọi notifyListeners()</w:t>
             </w:r>
           </w:p>
@@ -5044,6 +5288,8 @@
                 <w:rStyle w:val="Strong"/>
                 <w:b w:val="0"/>
                 <w:bCs w:val="0"/>
+                <w:sz w:val="26"/>
+                <w:szCs w:val="26"/>
               </w:rPr>
               <w:t>notifyListeners()</w:t>
             </w:r>
@@ -5066,6 +5312,10 @@
               </w:rPr>
             </w:pPr>
             <w:r>
+              <w:rPr>
+                <w:sz w:val="26"/>
+                <w:szCs w:val="26"/>
+              </w:rPr>
               <w:t>Báo UI cập nhật</w:t>
             </w:r>
           </w:p>
@@ -5092,6 +5342,10 @@
               </w:rPr>
             </w:pPr>
             <w:r>
+              <w:rPr>
+                <w:sz w:val="26"/>
+                <w:szCs w:val="26"/>
+              </w:rPr>
               <w:t>Thành phần</w:t>
             </w:r>
           </w:p>
@@ -5113,6 +5367,10 @@
               </w:rPr>
             </w:pPr>
             <w:r>
+              <w:rPr>
+                <w:sz w:val="26"/>
+                <w:szCs w:val="26"/>
+              </w:rPr>
               <w:t>Vai trò</w:t>
             </w:r>
           </w:p>
@@ -5160,7 +5418,17 @@
       <w:bookmarkEnd w:id="12"/>
     </w:p>
     <w:p>
-      <w:r>
+      <w:pPr>
+        <w:rPr>
+          <w:sz w:val="26"/>
+          <w:szCs w:val="26"/>
+        </w:rPr>
+      </w:pPr>
+      <w:r>
+        <w:rPr>
+          <w:sz w:val="26"/>
+          <w:szCs w:val="26"/>
+        </w:rPr>
         <w:t>Hai cơ chế chính để truy cập và lắng nghe dữ liệu từ Provider:</w:t>
       </w:r>
     </w:p>
@@ -5176,7 +5444,6 @@
       <w:r>
         <w:rPr>
           <w:rFonts w:cs="Times New Roman"/>
-          <w:b/>
           <w:color w:val="000000" w:themeColor="text1"/>
           <w:sz w:val="26"/>
           <w:szCs w:val="26"/>
@@ -5186,7 +5453,6 @@
       <w:r>
         <w:rPr>
           <w:rFonts w:cs="Times New Roman"/>
-          <w:b/>
           <w:color w:val="000000" w:themeColor="text1"/>
           <w:sz w:val="26"/>
           <w:szCs w:val="26"/>
@@ -5244,7 +5510,6 @@
       <w:pPr>
         <w:rPr>
           <w:rFonts w:cs="Times New Roman"/>
-          <w:b/>
           <w:color w:val="000000" w:themeColor="text1"/>
           <w:sz w:val="26"/>
           <w:szCs w:val="26"/>
@@ -5253,7 +5518,6 @@
       <w:r>
         <w:rPr>
           <w:rFonts w:cs="Times New Roman"/>
-          <w:b/>
           <w:color w:val="000000" w:themeColor="text1"/>
           <w:sz w:val="26"/>
           <w:szCs w:val="26"/>
@@ -5263,7 +5527,6 @@
       <w:r>
         <w:rPr>
           <w:rFonts w:cs="Times New Roman"/>
-          <w:b/>
           <w:color w:val="000000" w:themeColor="text1"/>
           <w:sz w:val="26"/>
           <w:szCs w:val="26"/>
@@ -5336,22 +5599,11 @@
       <w:r>
         <w:rPr>
           <w:rFonts w:cs="Times New Roman"/>
-          <w:b/>
-          <w:bCs/>
-          <w:color w:val="000000" w:themeColor="text1"/>
-          <w:sz w:val="26"/>
-          <w:szCs w:val="26"/>
-        </w:rPr>
-        <w:t>listen: true</w:t>
-      </w:r>
-      <w:r>
-        <w:rPr>
-          <w:rFonts w:cs="Times New Roman"/>
-          <w:color w:val="000000" w:themeColor="text1"/>
-          <w:sz w:val="26"/>
-          <w:szCs w:val="26"/>
-        </w:rPr>
-        <w:t xml:space="preserve"> → tự rebuild (giống Consumer)</w:t>
+          <w:color w:val="000000" w:themeColor="text1"/>
+          <w:sz w:val="26"/>
+          <w:szCs w:val="26"/>
+        </w:rPr>
+        <w:t>listen: true → tự rebuild (giống Consumer)</w:t>
       </w:r>
     </w:p>
     <w:p>
@@ -5371,22 +5623,11 @@
       <w:r>
         <w:rPr>
           <w:rFonts w:cs="Times New Roman"/>
-          <w:b/>
-          <w:bCs/>
-          <w:color w:val="000000" w:themeColor="text1"/>
-          <w:sz w:val="26"/>
-          <w:szCs w:val="26"/>
-        </w:rPr>
-        <w:t>listen: false</w:t>
-      </w:r>
-      <w:r>
-        <w:rPr>
-          <w:rFonts w:cs="Times New Roman"/>
-          <w:color w:val="000000" w:themeColor="text1"/>
-          <w:sz w:val="26"/>
-          <w:szCs w:val="26"/>
-        </w:rPr>
-        <w:t xml:space="preserve"> → không rebuild (truy cập 1 lần)</w:t>
+          <w:color w:val="000000" w:themeColor="text1"/>
+          <w:sz w:val="26"/>
+          <w:szCs w:val="26"/>
+        </w:rPr>
+        <w:t>listen: false → không rebuild (truy cập 1 lần)</w:t>
       </w:r>
     </w:p>
     <w:p>
@@ -5605,6 +5846,9 @@
         <w:jc w:val="center"/>
       </w:pPr>
       <w:r>
+        <w:rPr>
+          <w:noProof/>
+        </w:rPr>
         <w:lastRenderedPageBreak/>
         <w:drawing>
           <wp:inline distT="0" distB="0" distL="0" distR="0" wp14:anchorId="5B7681C4" wp14:editId="3F82ED9D">
@@ -5749,7 +5993,17 @@
       <w:bookmarkEnd w:id="15"/>
     </w:p>
     <w:p>
-      <w:r>
+      <w:pPr>
+        <w:rPr>
+          <w:sz w:val="26"/>
+          <w:szCs w:val="26"/>
+        </w:rPr>
+      </w:pPr>
+      <w:r>
+        <w:rPr>
+          <w:sz w:val="26"/>
+          <w:szCs w:val="26"/>
+        </w:rPr>
         <w:t>Provider cho phép “xây chồng” logic bằng cách:</w:t>
       </w:r>
     </w:p>
@@ -5759,8 +6013,16 @@
           <w:ilvl w:val="0"/>
           <w:numId w:val="44"/>
         </w:numPr>
-      </w:pPr>
-      <w:r>
+        <w:rPr>
+          <w:sz w:val="26"/>
+          <w:szCs w:val="26"/>
+        </w:rPr>
+      </w:pPr>
+      <w:r>
+        <w:rPr>
+          <w:sz w:val="26"/>
+          <w:szCs w:val="26"/>
+        </w:rPr>
         <w:t>Provider A phụ thuộc Provider B</w:t>
       </w:r>
     </w:p>
@@ -5770,18 +6032,46 @@
           <w:ilvl w:val="0"/>
           <w:numId w:val="44"/>
         </w:numPr>
-      </w:pPr>
-      <w:r>
+        <w:rPr>
+          <w:sz w:val="26"/>
+          <w:szCs w:val="26"/>
+        </w:rPr>
+      </w:pPr>
+      <w:r>
+        <w:rPr>
+          <w:sz w:val="26"/>
+          <w:szCs w:val="26"/>
+        </w:rPr>
         <w:t>Provider B cập nhật → Provider A cũng có thể cập nhật theo</w:t>
       </w:r>
     </w:p>
     <w:p>
-      <w:r>
+      <w:pPr>
+        <w:rPr>
+          <w:sz w:val="26"/>
+          <w:szCs w:val="26"/>
+        </w:rPr>
+      </w:pPr>
+      <w:r>
+        <w:rPr>
+          <w:sz w:val="26"/>
+          <w:szCs w:val="26"/>
+        </w:rPr>
         <w:t>Ví dụ ProductProvider có thể phụ thuộc vào CategoryProvider để lọc sản phẩm theo danh mục.</w:t>
       </w:r>
     </w:p>
     <w:p>
-      <w:r>
+      <w:pPr>
+        <w:rPr>
+          <w:sz w:val="26"/>
+          <w:szCs w:val="26"/>
+        </w:rPr>
+      </w:pPr>
+      <w:r>
+        <w:rPr>
+          <w:sz w:val="26"/>
+          <w:szCs w:val="26"/>
+        </w:rPr>
         <w:t>Điều này giúp modular hóa logic, tăng tính tái sử dụng và mở rộng.</w:t>
       </w:r>
     </w:p>
@@ -6069,6 +6359,7 @@
       <w:r>
         <w:rPr>
           <w:b/>
+          <w:noProof/>
           <w:color w:val="000000" w:themeColor="text1"/>
           <w:sz w:val="26"/>
           <w:szCs w:val="26"/>
@@ -6224,6 +6515,7 @@
       <w:r>
         <w:rPr>
           <w:b/>
+          <w:noProof/>
           <w:color w:val="000000" w:themeColor="text1"/>
           <w:sz w:val="26"/>
           <w:szCs w:val="26"/>
@@ -6586,6 +6878,7 @@
       </w:pPr>
       <w:r>
         <w:rPr>
+          <w:noProof/>
           <w:color w:val="000000" w:themeColor="text1"/>
           <w:sz w:val="26"/>
           <w:szCs w:val="26"/>
@@ -6701,6 +6994,7 @@
       </w:pPr>
       <w:r>
         <w:rPr>
+          <w:noProof/>
           <w:color w:val="000000" w:themeColor="text1"/>
           <w:sz w:val="26"/>
           <w:szCs w:val="26"/>
@@ -6770,47 +7064,7 @@
           <w:sz w:val="26"/>
           <w:szCs w:val="26"/>
         </w:rPr>
-        <w:t xml:space="preserve">Hình </w:t>
-      </w:r>
-      <w:r>
-        <w:rPr>
-          <w:i/>
-          <w:iCs/>
-          <w:color w:val="000000" w:themeColor="text1"/>
-          <w:sz w:val="26"/>
-          <w:szCs w:val="26"/>
-        </w:rPr>
-        <w:t>7</w:t>
-      </w:r>
-      <w:r>
-        <w:rPr>
-          <w:i/>
-          <w:iCs/>
-          <w:color w:val="000000" w:themeColor="text1"/>
-          <w:sz w:val="26"/>
-          <w:szCs w:val="26"/>
-        </w:rPr>
-        <w:t xml:space="preserve">. </w:t>
-      </w:r>
-      <w:r>
-        <w:rPr>
-          <w:i/>
-          <w:iCs/>
-          <w:color w:val="000000" w:themeColor="text1"/>
-          <w:sz w:val="26"/>
-          <w:szCs w:val="26"/>
-        </w:rPr>
-        <w:t xml:space="preserve">Danh mục </w:t>
-      </w:r>
-      <w:r>
-        <w:rPr>
-          <w:i/>
-          <w:iCs/>
-          <w:color w:val="000000" w:themeColor="text1"/>
-          <w:sz w:val="26"/>
-          <w:szCs w:val="26"/>
-        </w:rPr>
-        <w:t>yêu thích</w:t>
+        <w:t>Hình 7. Danh mục yêu thích</w:t>
       </w:r>
     </w:p>
     <w:p>
@@ -6834,6 +7088,7 @@
       </w:pPr>
       <w:r>
         <w:rPr>
+          <w:noProof/>
           <w:color w:val="000000" w:themeColor="text1"/>
           <w:sz w:val="26"/>
           <w:szCs w:val="26"/>
@@ -6949,6 +7204,7 @@
       </w:pPr>
       <w:r>
         <w:rPr>
+          <w:noProof/>
           <w:color w:val="000000" w:themeColor="text1"/>
           <w:sz w:val="26"/>
           <w:szCs w:val="26"/>
@@ -7070,6 +7326,7 @@
         <w:rPr>
           <w:i/>
           <w:iCs/>
+          <w:noProof/>
           <w:color w:val="000000" w:themeColor="text1"/>
           <w:sz w:val="26"/>
           <w:szCs w:val="26"/>
@@ -7139,57 +7396,7 @@
           <w:sz w:val="26"/>
           <w:szCs w:val="26"/>
         </w:rPr>
-        <w:t xml:space="preserve">Hình </w:t>
-      </w:r>
-      <w:r>
-        <w:rPr>
-          <w:i/>
-          <w:iCs/>
-          <w:color w:val="000000" w:themeColor="text1"/>
-          <w:sz w:val="26"/>
-          <w:szCs w:val="26"/>
-        </w:rPr>
-        <w:t>10</w:t>
-      </w:r>
-      <w:r>
-        <w:rPr>
-          <w:i/>
-          <w:iCs/>
-          <w:color w:val="000000" w:themeColor="text1"/>
-          <w:sz w:val="26"/>
-          <w:szCs w:val="26"/>
-        </w:rPr>
-        <w:t xml:space="preserve">. </w:t>
-      </w:r>
-      <w:r>
-        <w:rPr>
-          <w:i/>
-          <w:iCs/>
-          <w:color w:val="000000" w:themeColor="text1"/>
-          <w:sz w:val="26"/>
-          <w:szCs w:val="26"/>
-        </w:rPr>
-        <w:t xml:space="preserve">Danh mục </w:t>
-      </w:r>
-      <w:r>
-        <w:rPr>
-          <w:i/>
-          <w:iCs/>
-          <w:color w:val="000000" w:themeColor="text1"/>
-          <w:sz w:val="26"/>
-          <w:szCs w:val="26"/>
-        </w:rPr>
-        <w:t>yêu thích</w:t>
-      </w:r>
-      <w:r>
-        <w:rPr>
-          <w:i/>
-          <w:iCs/>
-          <w:color w:val="000000" w:themeColor="text1"/>
-          <w:sz w:val="26"/>
-          <w:szCs w:val="26"/>
-        </w:rPr>
-        <w:t xml:space="preserve"> Dark mode</w:t>
+        <w:t>Hình 10. Danh mục yêu thích Dark mode</w:t>
       </w:r>
     </w:p>
     <w:p>
@@ -7234,7 +7441,17 @@
       <w:bookmarkEnd w:id="18"/>
     </w:p>
     <w:p>
-      <w:r>
+      <w:pPr>
+        <w:rPr>
+          <w:sz w:val="26"/>
+          <w:szCs w:val="26"/>
+        </w:rPr>
+      </w:pPr>
+      <w:r>
+        <w:rPr>
+          <w:sz w:val="26"/>
+          <w:szCs w:val="26"/>
+        </w:rPr>
         <w:t>Qua quá trình nghiên cứu và triển khai Provider trong ứng dụng Flutter, có thể rút ra một số kết luận quan trọng như sau:</w:t>
       </w:r>
     </w:p>
@@ -7244,8 +7461,16 @@
           <w:ilvl w:val="0"/>
           <w:numId w:val="48"/>
         </w:numPr>
-      </w:pPr>
-      <w:r>
+        <w:rPr>
+          <w:sz w:val="26"/>
+          <w:szCs w:val="26"/>
+        </w:rPr>
+      </w:pPr>
+      <w:r>
+        <w:rPr>
+          <w:sz w:val="26"/>
+          <w:szCs w:val="26"/>
+        </w:rPr>
         <w:t>Provider là giải pháp quản lý trạng thái hiệu quả và phù hợp cho các ứng dụng Flutter hiện đại. Với cơ chế dựa trên ChangeNotifier, notifyListeners() và khả năng kết hợp nhiều provider, mô hình này giúp tách biệt rõ ràng giữa giao diện và logic xử lý.</w:t>
       </w:r>
     </w:p>
@@ -7255,8 +7480,16 @@
           <w:ilvl w:val="0"/>
           <w:numId w:val="48"/>
         </w:numPr>
-      </w:pPr>
-      <w:r>
+        <w:rPr>
+          <w:sz w:val="26"/>
+          <w:szCs w:val="26"/>
+        </w:rPr>
+      </w:pPr>
+      <w:r>
+        <w:rPr>
+          <w:sz w:val="26"/>
+          <w:szCs w:val="26"/>
+        </w:rPr>
         <w:t>MultiProvider và provider composition cho phép mở rộng ứng dụng dễ dàng, hỗ trợ nhiều loại trạng thái khác nhau như: theme, giỏ hàng, dữ liệu sản phẩm,… mà không gây rối cấu trúc hoặc tạo ra sự phụ thuộc chéo.</w:t>
       </w:r>
     </w:p>
@@ -7266,8 +7499,16 @@
           <w:ilvl w:val="0"/>
           <w:numId w:val="48"/>
         </w:numPr>
-      </w:pPr>
-      <w:r>
+        <w:rPr>
+          <w:sz w:val="26"/>
+          <w:szCs w:val="26"/>
+        </w:rPr>
+      </w:pPr>
+      <w:r>
+        <w:rPr>
+          <w:sz w:val="26"/>
+          <w:szCs w:val="26"/>
+        </w:rPr>
         <w:t>Consumer và Provider.of() giúp UI cập nhật theo thời gian thực khi trạng thái thay đổi, đảm bảo tính reactive — một trong những ưu điểm quan trọng của Flutter. Các widget chỉ rebuild khi cần thiết, góp phần tối ưu hiệu năng.</w:t>
       </w:r>
     </w:p>
@@ -7277,8 +7518,16 @@
           <w:ilvl w:val="0"/>
           <w:numId w:val="48"/>
         </w:numPr>
-      </w:pPr>
-      <w:r>
+        <w:rPr>
+          <w:sz w:val="26"/>
+          <w:szCs w:val="26"/>
+        </w:rPr>
+      </w:pPr>
+      <w:r>
+        <w:rPr>
+          <w:sz w:val="26"/>
+          <w:szCs w:val="26"/>
+        </w:rPr>
         <w:t>Provider mang lại khả năng bảo trì và mở rộng tốt, nhờ:</w:t>
       </w:r>
     </w:p>
@@ -7288,8 +7537,16 @@
           <w:ilvl w:val="1"/>
           <w:numId w:val="48"/>
         </w:numPr>
-      </w:pPr>
-      <w:r>
+        <w:rPr>
+          <w:sz w:val="26"/>
+          <w:szCs w:val="26"/>
+        </w:rPr>
+      </w:pPr>
+      <w:r>
+        <w:rPr>
+          <w:sz w:val="26"/>
+          <w:szCs w:val="26"/>
+        </w:rPr>
         <w:t>Tách biệt logic nghiệp vụ khỏi UI.</w:t>
       </w:r>
     </w:p>
@@ -7299,8 +7556,16 @@
           <w:ilvl w:val="1"/>
           <w:numId w:val="48"/>
         </w:numPr>
-      </w:pPr>
-      <w:r>
+        <w:rPr>
+          <w:sz w:val="26"/>
+          <w:szCs w:val="26"/>
+        </w:rPr>
+      </w:pPr>
+      <w:r>
+        <w:rPr>
+          <w:sz w:val="26"/>
+          <w:szCs w:val="26"/>
+        </w:rPr>
         <w:t>Dễ dàng test đơn vị.</w:t>
       </w:r>
     </w:p>
@@ -7310,8 +7575,16 @@
           <w:ilvl w:val="1"/>
           <w:numId w:val="48"/>
         </w:numPr>
-      </w:pPr>
-      <w:r>
+        <w:rPr>
+          <w:sz w:val="26"/>
+          <w:szCs w:val="26"/>
+        </w:rPr>
+      </w:pPr>
+      <w:r>
+        <w:rPr>
+          <w:sz w:val="26"/>
+          <w:szCs w:val="26"/>
+        </w:rPr>
         <w:t>Có thể thay thế hoặc nâng cấp provider mà không ảnh hưởng đến toàn bộ ứng dụng.</w:t>
       </w:r>
     </w:p>
@@ -7321,17 +7594,42 @@
           <w:ilvl w:val="0"/>
           <w:numId w:val="48"/>
         </w:numPr>
-      </w:pPr>
-      <w:r>
+        <w:rPr>
+          <w:sz w:val="26"/>
+          <w:szCs w:val="26"/>
+        </w:rPr>
+      </w:pPr>
+      <w:r>
+        <w:rPr>
+          <w:sz w:val="26"/>
+          <w:szCs w:val="26"/>
+        </w:rPr>
         <w:t>Khi ứng dụng có quy mô trung bình hoặc lớn, Provider cho thấy tính ổn định, hiệu năng tốt và độ đơn giản cao, đặc biệt thích hợp trong các dự án yêu cầu nhiều trạng thái toàn cục (global state).</w:t>
       </w:r>
     </w:p>
     <w:p>
-      <w:r>
+      <w:pPr>
+        <w:rPr>
+          <w:sz w:val="26"/>
+          <w:szCs w:val="26"/>
+        </w:rPr>
+      </w:pPr>
+      <w:r>
+        <w:rPr>
+          <w:sz w:val="26"/>
+          <w:szCs w:val="26"/>
+        </w:rPr>
         <w:t>Tổng kết lại, Provider Pattern là lựa chọn phù hợp và tối ưu cho việc quản lý trạng thái trong Flutter. Nó đơn giản hơn các giải pháp phức tạp như Bloc hoặc Redux, nhưng vẫn đủ mạnh để xử lý hầu hết nhu cầu của ứng dụng sản phẩm thực tế.</w:t>
       </w:r>
     </w:p>
-    <w:p/>
+    <w:p>
+      <w:pPr>
+        <w:rPr>
+          <w:sz w:val="26"/>
+          <w:szCs w:val="26"/>
+        </w:rPr>
+      </w:pPr>
+    </w:p>
     <w:sectPr>
       <w:pgSz w:w="11907" w:h="16840" w:code="9"/>
       <w:pgMar w:top="1134" w:right="851" w:bottom="1134" w:left="1701" w:header="720" w:footer="720" w:gutter="0"/>

</xml_diff>